<commit_message>
halaman 1 inject laporan
</commit_message>
<xml_diff>
--- a/public/template.docx
+++ b/public/template.docx
@@ -145,10 +145,16 @@
                 <w:sz w:val="16"/>
                 <w:szCs w:val="16"/>
               </w:rPr>
-              <w:t xml:space="preserve"> ${tgl_permohonan}</w:t>
-            </w:r>
-            <w:bookmarkStart w:id="0" w:name="_GoBack"/>
-            <w:bookmarkEnd w:id="0"/>
+              <w:t xml:space="preserve"> $</w:t>
+            </w:r>
+            <w:r>
+              <w:rPr>
+                <w:rFonts w:ascii="Times New Roman" w:hAnsi="Times New Roman" w:cs="Times New Roman"/>
+                <w:sz w:val="16"/>
+                <w:szCs w:val="16"/>
+              </w:rPr>
+              <w:t>{user_id}</w:t>
+            </w:r>
           </w:p>
         </w:tc>
       </w:tr>
@@ -197,6 +203,14 @@
               </w:rPr>
               <w:t>:</w:t>
             </w:r>
+            <w:r>
+              <w:rPr>
+                <w:rFonts w:ascii="Times New Roman" w:hAnsi="Times New Roman" w:cs="Times New Roman"/>
+                <w:sz w:val="16"/>
+                <w:szCs w:val="16"/>
+              </w:rPr>
+              <w:t xml:space="preserve"> ${tgl_permohonan}</w:t>
+            </w:r>
           </w:p>
         </w:tc>
         <w:tc>
@@ -242,6 +256,14 @@
                 <w:szCs w:val="16"/>
               </w:rPr>
               <w:t>:</w:t>
+            </w:r>
+            <w:r>
+              <w:rPr>
+                <w:rFonts w:ascii="Times New Roman" w:hAnsi="Times New Roman" w:cs="Times New Roman"/>
+                <w:sz w:val="16"/>
+                <w:szCs w:val="16"/>
+              </w:rPr>
+              <w:t xml:space="preserve"> ${nama}</w:t>
             </w:r>
           </w:p>
         </w:tc>
@@ -290,6 +312,14 @@
                 <w:szCs w:val="16"/>
               </w:rPr>
               <w:t>:</w:t>
+            </w:r>
+            <w:r>
+              <w:rPr>
+                <w:rFonts w:ascii="Times New Roman" w:hAnsi="Times New Roman" w:cs="Times New Roman"/>
+                <w:sz w:val="16"/>
+                <w:szCs w:val="16"/>
+              </w:rPr>
+              <w:t xml:space="preserve"> ${tgl_analisa}</w:t>
             </w:r>
           </w:p>
         </w:tc>
@@ -333,9 +363,10 @@
           <w:numId w:val="1"/>
         </w:numPr>
         <w:spacing w:line="276" w:lineRule="auto"/>
-        <w:ind w:left="567"/>
+        <w:ind w:left="284" w:hanging="295"/>
         <w:rPr>
           <w:rFonts w:ascii="Times New Roman" w:hAnsi="Times New Roman" w:cs="Times New Roman"/>
+          <w:b/>
           <w:sz w:val="16"/>
           <w:szCs w:val="16"/>
         </w:rPr>
@@ -343,6 +374,7 @@
       <w:r>
         <w:rPr>
           <w:rFonts w:ascii="Times New Roman" w:hAnsi="Times New Roman" w:cs="Times New Roman"/>
+          <w:b/>
           <w:sz w:val="16"/>
           <w:szCs w:val="16"/>
         </w:rPr>
@@ -364,10 +396,10 @@
         <w:tblLook w:val="04A0" w:firstRow="1" w:lastRow="0" w:firstColumn="1" w:lastColumn="0" w:noHBand="0" w:noVBand="1"/>
       </w:tblPr>
       <w:tblGrid>
-        <w:gridCol w:w="1980"/>
-        <w:gridCol w:w="3969"/>
-        <w:gridCol w:w="1559"/>
-        <w:gridCol w:w="1508"/>
+        <w:gridCol w:w="1953"/>
+        <w:gridCol w:w="3897"/>
+        <w:gridCol w:w="1544"/>
+        <w:gridCol w:w="1632"/>
       </w:tblGrid>
       <w:tr>
         <w:tc>
@@ -414,6 +446,14 @@
               </w:rPr>
               <w:t>:</w:t>
             </w:r>
+            <w:r>
+              <w:rPr>
+                <w:rFonts w:ascii="Times New Roman" w:hAnsi="Times New Roman" w:cs="Times New Roman"/>
+                <w:sz w:val="16"/>
+                <w:szCs w:val="16"/>
+              </w:rPr>
+              <w:t xml:space="preserve"> ${limit_kredit}</w:t>
+            </w:r>
           </w:p>
         </w:tc>
         <w:tc>
@@ -459,6 +499,14 @@
                 <w:szCs w:val="16"/>
               </w:rPr>
               <w:t>:</w:t>
+            </w:r>
+            <w:r>
+              <w:rPr>
+                <w:rFonts w:ascii="Times New Roman" w:hAnsi="Times New Roman" w:cs="Times New Roman"/>
+                <w:sz w:val="16"/>
+                <w:szCs w:val="16"/>
+              </w:rPr>
+              <w:t xml:space="preserve"> ${bunga}</w:t>
             </w:r>
           </w:p>
         </w:tc>
@@ -508,6 +556,14 @@
               </w:rPr>
               <w:t>:</w:t>
             </w:r>
+            <w:r>
+              <w:rPr>
+                <w:rFonts w:ascii="Times New Roman" w:hAnsi="Times New Roman" w:cs="Times New Roman"/>
+                <w:sz w:val="16"/>
+                <w:szCs w:val="16"/>
+              </w:rPr>
+              <w:t xml:space="preserve"> ${jangka_waktu}</w:t>
+            </w:r>
           </w:p>
         </w:tc>
         <w:tc>
@@ -553,6 +609,14 @@
                 <w:szCs w:val="16"/>
               </w:rPr>
               <w:t>:</w:t>
+            </w:r>
+            <w:r>
+              <w:rPr>
+                <w:rFonts w:ascii="Times New Roman" w:hAnsi="Times New Roman" w:cs="Times New Roman"/>
+                <w:sz w:val="16"/>
+                <w:szCs w:val="16"/>
+              </w:rPr>
+              <w:t xml:space="preserve"> ${jenis_permohonan}</w:t>
             </w:r>
           </w:p>
         </w:tc>
@@ -602,6 +666,14 @@
               </w:rPr>
               <w:t>:</w:t>
             </w:r>
+            <w:r>
+              <w:rPr>
+                <w:rFonts w:ascii="Times New Roman" w:hAnsi="Times New Roman" w:cs="Times New Roman"/>
+                <w:sz w:val="16"/>
+                <w:szCs w:val="16"/>
+              </w:rPr>
+              <w:t xml:space="preserve"> ${sifat}</w:t>
+            </w:r>
           </w:p>
         </w:tc>
         <w:tc>
@@ -647,6 +719,14 @@
                 <w:szCs w:val="16"/>
               </w:rPr>
               <w:t>:</w:t>
+            </w:r>
+            <w:r>
+              <w:rPr>
+                <w:rFonts w:ascii="Times New Roman" w:hAnsi="Times New Roman" w:cs="Times New Roman"/>
+                <w:sz w:val="16"/>
+                <w:szCs w:val="16"/>
+              </w:rPr>
+              <w:t xml:space="preserve"> ${tujuan}</w:t>
             </w:r>
           </w:p>
         </w:tc>
@@ -696,6 +776,22 @@
                 <w:szCs w:val="16"/>
               </w:rPr>
               <w:t>:</w:t>
+            </w:r>
+            <w:r>
+              <w:rPr>
+                <w:rFonts w:ascii="Times New Roman" w:hAnsi="Times New Roman" w:cs="Times New Roman"/>
+                <w:sz w:val="16"/>
+                <w:szCs w:val="16"/>
+              </w:rPr>
+              <w:t xml:space="preserve"> </w:t>
+            </w:r>
+            <w:r>
+              <w:rPr>
+                <w:rFonts w:ascii="Times New Roman" w:hAnsi="Times New Roman" w:cs="Times New Roman"/>
+                <w:sz w:val="16"/>
+                <w:szCs w:val="16"/>
+              </w:rPr>
+              <w:t>${ket_tujuan}</w:t>
             </w:r>
           </w:p>
         </w:tc>
@@ -719,9 +815,10 @@
           <w:numId w:val="1"/>
         </w:numPr>
         <w:spacing w:line="276" w:lineRule="auto"/>
-        <w:ind w:left="567"/>
+        <w:ind w:left="284" w:hanging="284"/>
         <w:rPr>
           <w:rFonts w:ascii="Times New Roman" w:hAnsi="Times New Roman" w:cs="Times New Roman"/>
+          <w:b/>
           <w:sz w:val="16"/>
           <w:szCs w:val="16"/>
         </w:rPr>
@@ -729,6 +826,7 @@
       <w:r>
         <w:rPr>
           <w:rFonts w:ascii="Times New Roman" w:hAnsi="Times New Roman" w:cs="Times New Roman"/>
+          <w:b/>
           <w:sz w:val="16"/>
           <w:szCs w:val="16"/>
         </w:rPr>
@@ -750,10 +848,10 @@
         <w:tblLook w:val="04A0" w:firstRow="1" w:lastRow="0" w:firstColumn="1" w:lastColumn="0" w:noHBand="0" w:noVBand="1"/>
       </w:tblPr>
       <w:tblGrid>
-        <w:gridCol w:w="1980"/>
-        <w:gridCol w:w="3827"/>
-        <w:gridCol w:w="1701"/>
-        <w:gridCol w:w="1508"/>
+        <w:gridCol w:w="1924"/>
+        <w:gridCol w:w="3718"/>
+        <w:gridCol w:w="1663"/>
+        <w:gridCol w:w="1721"/>
       </w:tblGrid>
       <w:tr>
         <w:tc>
@@ -769,7 +867,7 @@
                 <w:szCs w:val="16"/>
               </w:rPr>
             </w:pPr>
-            <w:bookmarkStart w:id="1" w:name="_Hlk152856042"/>
+            <w:bookmarkStart w:id="0" w:name="_Hlk152856042"/>
             <w:r>
               <w:rPr>
                 <w:rFonts w:ascii="Times New Roman" w:hAnsi="Times New Roman" w:cs="Times New Roman"/>
@@ -800,6 +898,30 @@
                 <w:szCs w:val="16"/>
               </w:rPr>
               <w:t>:</w:t>
+            </w:r>
+            <w:r>
+              <w:rPr>
+                <w:rFonts w:ascii="Times New Roman" w:hAnsi="Times New Roman" w:cs="Times New Roman"/>
+                <w:sz w:val="16"/>
+                <w:szCs w:val="16"/>
+              </w:rPr>
+              <w:t xml:space="preserve"> ${nama</w:t>
+            </w:r>
+            <w:r>
+              <w:rPr>
+                <w:rFonts w:ascii="Times New Roman" w:hAnsi="Times New Roman" w:cs="Times New Roman"/>
+                <w:sz w:val="16"/>
+                <w:szCs w:val="16"/>
+              </w:rPr>
+              <w:t>_1</w:t>
+            </w:r>
+            <w:r>
+              <w:rPr>
+                <w:rFonts w:ascii="Times New Roman" w:hAnsi="Times New Roman" w:cs="Times New Roman"/>
+                <w:sz w:val="16"/>
+                <w:szCs w:val="16"/>
+              </w:rPr>
+              <w:t>}</w:t>
             </w:r>
           </w:p>
         </w:tc>
@@ -879,6 +1001,14 @@
               </w:rPr>
               <w:t>:</w:t>
             </w:r>
+            <w:r>
+              <w:rPr>
+                <w:rFonts w:ascii="Times New Roman" w:hAnsi="Times New Roman" w:cs="Times New Roman"/>
+                <w:sz w:val="16"/>
+                <w:szCs w:val="16"/>
+              </w:rPr>
+              <w:t xml:space="preserve"> ${status_perkawinan}</w:t>
+            </w:r>
           </w:p>
         </w:tc>
         <w:tc>
@@ -957,6 +1087,14 @@
               </w:rPr>
               <w:t>:</w:t>
             </w:r>
+            <w:r>
+              <w:rPr>
+                <w:rFonts w:ascii="Times New Roman" w:hAnsi="Times New Roman" w:cs="Times New Roman"/>
+                <w:sz w:val="16"/>
+                <w:szCs w:val="16"/>
+              </w:rPr>
+              <w:t xml:space="preserve"> ${tempat_lahir}</w:t>
+            </w:r>
           </w:p>
         </w:tc>
         <w:tc>
@@ -1002,6 +1140,14 @@
                 <w:szCs w:val="16"/>
               </w:rPr>
               <w:t>:</w:t>
+            </w:r>
+            <w:r>
+              <w:rPr>
+                <w:rFonts w:ascii="Times New Roman" w:hAnsi="Times New Roman" w:cs="Times New Roman"/>
+                <w:sz w:val="16"/>
+                <w:szCs w:val="16"/>
+              </w:rPr>
+              <w:t xml:space="preserve"> ${gender}</w:t>
             </w:r>
           </w:p>
         </w:tc>
@@ -1051,6 +1197,14 @@
               </w:rPr>
               <w:t>:</w:t>
             </w:r>
+            <w:r>
+              <w:rPr>
+                <w:rFonts w:ascii="Times New Roman" w:hAnsi="Times New Roman" w:cs="Times New Roman"/>
+                <w:sz w:val="16"/>
+                <w:szCs w:val="16"/>
+              </w:rPr>
+              <w:t xml:space="preserve"> ${no_ktp}</w:t>
+            </w:r>
           </w:p>
         </w:tc>
         <w:tc>
@@ -1096,6 +1250,14 @@
                 <w:szCs w:val="16"/>
               </w:rPr>
               <w:t>:</w:t>
+            </w:r>
+            <w:r>
+              <w:rPr>
+                <w:rFonts w:ascii="Times New Roman" w:hAnsi="Times New Roman" w:cs="Times New Roman"/>
+                <w:sz w:val="16"/>
+                <w:szCs w:val="16"/>
+              </w:rPr>
+              <w:t xml:space="preserve"> ${tgl_berlaku_ktp}</w:t>
             </w:r>
           </w:p>
         </w:tc>
@@ -1146,6 +1308,14 @@
               </w:rPr>
               <w:t>:</w:t>
             </w:r>
+            <w:r>
+              <w:rPr>
+                <w:rFonts w:ascii="Times New Roman" w:hAnsi="Times New Roman" w:cs="Times New Roman"/>
+                <w:sz w:val="16"/>
+                <w:szCs w:val="16"/>
+              </w:rPr>
+              <w:t xml:space="preserve"> ${alamat}</w:t>
+            </w:r>
           </w:p>
         </w:tc>
       </w:tr>
@@ -1194,6 +1364,14 @@
               </w:rPr>
               <w:t>:</w:t>
             </w:r>
+            <w:r>
+              <w:rPr>
+                <w:rFonts w:ascii="Times New Roman" w:hAnsi="Times New Roman" w:cs="Times New Roman"/>
+                <w:sz w:val="16"/>
+                <w:szCs w:val="16"/>
+              </w:rPr>
+              <w:t xml:space="preserve"> ${no_telp}</w:t>
+            </w:r>
           </w:p>
         </w:tc>
         <w:tc>
@@ -1239,6 +1417,14 @@
                 <w:szCs w:val="16"/>
               </w:rPr>
               <w:t>:</w:t>
+            </w:r>
+            <w:r>
+              <w:rPr>
+                <w:rFonts w:ascii="Times New Roman" w:hAnsi="Times New Roman" w:cs="Times New Roman"/>
+                <w:sz w:val="16"/>
+                <w:szCs w:val="16"/>
+              </w:rPr>
+              <w:t xml:space="preserve"> ${no_kantor}</w:t>
             </w:r>
           </w:p>
         </w:tc>
@@ -1288,6 +1474,14 @@
               </w:rPr>
               <w:t>:</w:t>
             </w:r>
+            <w:r>
+              <w:rPr>
+                <w:rFonts w:ascii="Times New Roman" w:hAnsi="Times New Roman" w:cs="Times New Roman"/>
+                <w:sz w:val="16"/>
+                <w:szCs w:val="16"/>
+              </w:rPr>
+              <w:t xml:space="preserve"> ${status_tempat_tinggal}</w:t>
+            </w:r>
           </w:p>
         </w:tc>
         <w:tc>
@@ -1333,6 +1527,14 @@
                 <w:szCs w:val="16"/>
               </w:rPr>
               <w:t>:</w:t>
+            </w:r>
+            <w:r>
+              <w:rPr>
+                <w:rFonts w:ascii="Times New Roman" w:hAnsi="Times New Roman" w:cs="Times New Roman"/>
+                <w:sz w:val="16"/>
+                <w:szCs w:val="16"/>
+              </w:rPr>
+              <w:t xml:space="preserve"> ${lama_tinggal}</w:t>
             </w:r>
           </w:p>
         </w:tc>
@@ -1382,6 +1584,14 @@
               </w:rPr>
               <w:t>:</w:t>
             </w:r>
+            <w:r>
+              <w:rPr>
+                <w:rFonts w:ascii="Times New Roman" w:hAnsi="Times New Roman" w:cs="Times New Roman"/>
+                <w:sz w:val="16"/>
+                <w:szCs w:val="16"/>
+              </w:rPr>
+              <w:t xml:space="preserve"> ${tingkat_pendidikan}</w:t>
+            </w:r>
           </w:p>
         </w:tc>
         <w:tc>
@@ -1428,10 +1638,34 @@
               </w:rPr>
               <w:t>:</w:t>
             </w:r>
+            <w:r>
+              <w:rPr>
+                <w:rFonts w:ascii="Times New Roman" w:hAnsi="Times New Roman" w:cs="Times New Roman"/>
+                <w:sz w:val="16"/>
+                <w:szCs w:val="16"/>
+              </w:rPr>
+              <w:t xml:space="preserve"> ${</w:t>
+            </w:r>
+            <w:r>
+              <w:rPr>
+                <w:rFonts w:ascii="Times New Roman" w:hAnsi="Times New Roman" w:cs="Times New Roman"/>
+                <w:sz w:val="16"/>
+                <w:szCs w:val="16"/>
+              </w:rPr>
+              <w:t>jumlah_tanggungan</w:t>
+            </w:r>
+            <w:r>
+              <w:rPr>
+                <w:rFonts w:ascii="Times New Roman" w:hAnsi="Times New Roman" w:cs="Times New Roman"/>
+                <w:sz w:val="16"/>
+                <w:szCs w:val="16"/>
+              </w:rPr>
+              <w:t>}</w:t>
+            </w:r>
           </w:p>
         </w:tc>
       </w:tr>
-      <w:bookmarkEnd w:id="1"/>
+      <w:bookmarkEnd w:id="0"/>
     </w:tbl>
     <w:p>
       <w:pPr>
@@ -1484,10 +1718,10 @@
         <w:tblLook w:val="04A0" w:firstRow="1" w:lastRow="0" w:firstColumn="1" w:lastColumn="0" w:noHBand="0" w:noVBand="1"/>
       </w:tblPr>
       <w:tblGrid>
-        <w:gridCol w:w="1980"/>
-        <w:gridCol w:w="3827"/>
-        <w:gridCol w:w="1701"/>
-        <w:gridCol w:w="1508"/>
+        <w:gridCol w:w="1954"/>
+        <w:gridCol w:w="3790"/>
+        <w:gridCol w:w="1677"/>
+        <w:gridCol w:w="1605"/>
       </w:tblGrid>
       <w:tr>
         <w:tc>
@@ -1534,6 +1768,14 @@
               </w:rPr>
               <w:t>:</w:t>
             </w:r>
+            <w:r>
+              <w:rPr>
+                <w:rFonts w:ascii="Times New Roman" w:hAnsi="Times New Roman" w:cs="Times New Roman"/>
+                <w:sz w:val="16"/>
+                <w:szCs w:val="16"/>
+              </w:rPr>
+              <w:t xml:space="preserve"> ${nama_pasangan}</w:t>
+            </w:r>
           </w:p>
         </w:tc>
         <w:tc>
@@ -1612,6 +1854,14 @@
               </w:rPr>
               <w:t>:</w:t>
             </w:r>
+            <w:r>
+              <w:rPr>
+                <w:rFonts w:ascii="Times New Roman" w:hAnsi="Times New Roman" w:cs="Times New Roman"/>
+                <w:sz w:val="16"/>
+                <w:szCs w:val="16"/>
+              </w:rPr>
+              <w:t xml:space="preserve"> ${tempat_lahir_pasangan}, ${tgl_lahir_pasangan}</w:t>
+            </w:r>
           </w:p>
         </w:tc>
         <w:tc>
@@ -1691,6 +1941,14 @@
               </w:rPr>
               <w:t>:</w:t>
             </w:r>
+            <w:r>
+              <w:rPr>
+                <w:rFonts w:ascii="Times New Roman" w:hAnsi="Times New Roman" w:cs="Times New Roman"/>
+                <w:sz w:val="16"/>
+                <w:szCs w:val="16"/>
+              </w:rPr>
+              <w:t xml:space="preserve"> ${alamat_pasangan}</w:t>
+            </w:r>
           </w:p>
         </w:tc>
       </w:tr>
@@ -1739,6 +1997,22 @@
               </w:rPr>
               <w:t>:</w:t>
             </w:r>
+            <w:r>
+              <w:rPr>
+                <w:rFonts w:ascii="Times New Roman" w:hAnsi="Times New Roman" w:cs="Times New Roman"/>
+                <w:sz w:val="16"/>
+                <w:szCs w:val="16"/>
+              </w:rPr>
+              <w:t xml:space="preserve"> ${profesi_pasangan</w:t>
+            </w:r>
+            <w:r>
+              <w:rPr>
+                <w:rFonts w:ascii="Times New Roman" w:hAnsi="Times New Roman" w:cs="Times New Roman"/>
+                <w:sz w:val="16"/>
+                <w:szCs w:val="16"/>
+              </w:rPr>
+              <w:t>}</w:t>
+            </w:r>
           </w:p>
         </w:tc>
         <w:tc>
@@ -1784,6 +2058,14 @@
                 <w:szCs w:val="16"/>
               </w:rPr>
               <w:t>:</w:t>
+            </w:r>
+            <w:r>
+              <w:rPr>
+                <w:rFonts w:ascii="Times New Roman" w:hAnsi="Times New Roman" w:cs="Times New Roman"/>
+                <w:sz w:val="16"/>
+                <w:szCs w:val="16"/>
+              </w:rPr>
+              <w:t xml:space="preserve"> ${no_telp_pasangan}</w:t>
             </w:r>
           </w:p>
         </w:tc>
@@ -1887,6 +2169,22 @@
               </w:rPr>
               <w:t>:</w:t>
             </w:r>
+            <w:r>
+              <w:rPr>
+                <w:rFonts w:ascii="Times New Roman" w:hAnsi="Times New Roman" w:cs="Times New Roman"/>
+                <w:sz w:val="16"/>
+                <w:szCs w:val="16"/>
+              </w:rPr>
+              <w:t xml:space="preserve"> </w:t>
+            </w:r>
+            <w:r>
+              <w:rPr>
+                <w:rFonts w:ascii="Times New Roman" w:hAnsi="Times New Roman" w:cs="Times New Roman"/>
+                <w:sz w:val="16"/>
+                <w:szCs w:val="16"/>
+              </w:rPr>
+              <w:t>${nama_ec}</w:t>
+            </w:r>
           </w:p>
         </w:tc>
       </w:tr>
@@ -1935,6 +2233,14 @@
               </w:rPr>
               <w:t>:</w:t>
             </w:r>
+            <w:r>
+              <w:rPr>
+                <w:rFonts w:ascii="Times New Roman" w:hAnsi="Times New Roman" w:cs="Times New Roman"/>
+                <w:sz w:val="16"/>
+                <w:szCs w:val="16"/>
+              </w:rPr>
+              <w:t xml:space="preserve"> ${hub_ec}</w:t>
+            </w:r>
           </w:p>
         </w:tc>
       </w:tr>
@@ -1983,6 +2289,14 @@
               </w:rPr>
               <w:t>:</w:t>
             </w:r>
+            <w:r>
+              <w:rPr>
+                <w:rFonts w:ascii="Times New Roman" w:hAnsi="Times New Roman" w:cs="Times New Roman"/>
+                <w:sz w:val="16"/>
+                <w:szCs w:val="16"/>
+              </w:rPr>
+              <w:t xml:space="preserve"> ${alamat_ec}</w:t>
+            </w:r>
           </w:p>
         </w:tc>
       </w:tr>
@@ -2030,6 +2344,14 @@
                 <w:szCs w:val="16"/>
               </w:rPr>
               <w:t>:</w:t>
+            </w:r>
+            <w:r>
+              <w:rPr>
+                <w:rFonts w:ascii="Times New Roman" w:hAnsi="Times New Roman" w:cs="Times New Roman"/>
+                <w:sz w:val="16"/>
+                <w:szCs w:val="16"/>
+              </w:rPr>
+              <w:t xml:space="preserve"> ${no_telp_ec}</w:t>
             </w:r>
           </w:p>
         </w:tc>
@@ -2085,10 +2407,10 @@
         <w:tblLook w:val="04A0" w:firstRow="1" w:lastRow="0" w:firstColumn="1" w:lastColumn="0" w:noHBand="0" w:noVBand="1"/>
       </w:tblPr>
       <w:tblGrid>
-        <w:gridCol w:w="1980"/>
-        <w:gridCol w:w="3827"/>
-        <w:gridCol w:w="1701"/>
-        <w:gridCol w:w="1508"/>
+        <w:gridCol w:w="1932"/>
+        <w:gridCol w:w="3739"/>
+        <w:gridCol w:w="1661"/>
+        <w:gridCol w:w="1694"/>
       </w:tblGrid>
       <w:tr>
         <w:tc>
@@ -2135,6 +2457,14 @@
               </w:rPr>
               <w:t>:</w:t>
             </w:r>
+            <w:r>
+              <w:rPr>
+                <w:rFonts w:ascii="Times New Roman" w:hAnsi="Times New Roman" w:cs="Times New Roman"/>
+                <w:sz w:val="16"/>
+                <w:szCs w:val="16"/>
+              </w:rPr>
+              <w:t xml:space="preserve"> ${nama_badan_usaha}</w:t>
+            </w:r>
           </w:p>
         </w:tc>
         <w:tc>
@@ -2213,6 +2543,46 @@
               </w:rPr>
               <w:t>:</w:t>
             </w:r>
+            <w:r>
+              <w:rPr>
+                <w:rFonts w:ascii="Times New Roman" w:hAnsi="Times New Roman" w:cs="Times New Roman"/>
+                <w:sz w:val="16"/>
+                <w:szCs w:val="16"/>
+              </w:rPr>
+              <w:t xml:space="preserve"> ${</w:t>
+            </w:r>
+            <w:r>
+              <w:rPr>
+                <w:rFonts w:ascii="Times New Roman" w:hAnsi="Times New Roman" w:cs="Times New Roman"/>
+                <w:sz w:val="16"/>
+                <w:szCs w:val="16"/>
+              </w:rPr>
+              <w:t>s</w:t>
+            </w:r>
+            <w:r>
+              <w:rPr>
+                <w:rFonts w:ascii="Times New Roman" w:hAnsi="Times New Roman" w:cs="Times New Roman"/>
+                <w:sz w:val="16"/>
+                <w:szCs w:val="16"/>
+              </w:rPr>
+              <w:t>ub</w:t>
+            </w:r>
+            <w:r>
+              <w:rPr>
+                <w:rFonts w:ascii="Times New Roman" w:hAnsi="Times New Roman" w:cs="Times New Roman"/>
+                <w:sz w:val="16"/>
+                <w:szCs w:val="16"/>
+              </w:rPr>
+              <w:t>_usaha</w:t>
+            </w:r>
+            <w:r>
+              <w:rPr>
+                <w:rFonts w:ascii="Times New Roman" w:hAnsi="Times New Roman" w:cs="Times New Roman"/>
+                <w:sz w:val="16"/>
+                <w:szCs w:val="16"/>
+              </w:rPr>
+              <w:t>}</w:t>
+            </w:r>
           </w:p>
         </w:tc>
         <w:tc>
@@ -2258,6 +2628,14 @@
                 <w:szCs w:val="16"/>
               </w:rPr>
               <w:t>:</w:t>
+            </w:r>
+            <w:r>
+              <w:rPr>
+                <w:rFonts w:ascii="Times New Roman" w:hAnsi="Times New Roman" w:cs="Times New Roman"/>
+                <w:sz w:val="16"/>
+                <w:szCs w:val="16"/>
+              </w:rPr>
+              <w:t xml:space="preserve"> ${bidang_usaha}</w:t>
             </w:r>
           </w:p>
         </w:tc>
@@ -2308,6 +2686,14 @@
               </w:rPr>
               <w:t>:</w:t>
             </w:r>
+            <w:r>
+              <w:rPr>
+                <w:rFonts w:ascii="Times New Roman" w:hAnsi="Times New Roman" w:cs="Times New Roman"/>
+                <w:sz w:val="16"/>
+                <w:szCs w:val="16"/>
+              </w:rPr>
+              <w:t xml:space="preserve"> ${alamat_usaha}</w:t>
+            </w:r>
           </w:p>
         </w:tc>
       </w:tr>
@@ -2356,6 +2742,14 @@
               </w:rPr>
               <w:t>:</w:t>
             </w:r>
+            <w:r>
+              <w:rPr>
+                <w:rFonts w:ascii="Times New Roman" w:hAnsi="Times New Roman" w:cs="Times New Roman"/>
+                <w:sz w:val="16"/>
+                <w:szCs w:val="16"/>
+              </w:rPr>
+              <w:t xml:space="preserve"> ${status_tempat_usaha}</w:t>
+            </w:r>
           </w:p>
         </w:tc>
         <w:tc>
@@ -2401,11 +2795,38 @@
                 <w:szCs w:val="16"/>
               </w:rPr>
               <w:t>:</w:t>
+            </w:r>
+            <w:r>
+              <w:rPr>
+                <w:rFonts w:ascii="Times New Roman" w:hAnsi="Times New Roman" w:cs="Times New Roman"/>
+                <w:sz w:val="16"/>
+                <w:szCs w:val="16"/>
+              </w:rPr>
+              <w:t xml:space="preserve"> ${no_telp</w:t>
+            </w:r>
+            <w:r>
+              <w:rPr>
+                <w:rFonts w:ascii="Times New Roman" w:hAnsi="Times New Roman" w:cs="Times New Roman"/>
+                <w:sz w:val="16"/>
+                <w:szCs w:val="16"/>
+              </w:rPr>
+              <w:t>_usaha</w:t>
+            </w:r>
+            <w:r>
+              <w:rPr>
+                <w:rFonts w:ascii="Times New Roman" w:hAnsi="Times New Roman" w:cs="Times New Roman"/>
+                <w:sz w:val="16"/>
+                <w:szCs w:val="16"/>
+              </w:rPr>
+              <w:t>}</w:t>
             </w:r>
           </w:p>
         </w:tc>
       </w:tr>
       <w:tr>
+        <w:trPr>
+          <w:trHeight w:val="80"/>
+        </w:trPr>
         <w:tc>
           <w:tcPr>
             <w:tcW w:w="1980" w:type="dxa"/>
@@ -2450,6 +2871,14 @@
               </w:rPr>
               <w:t>:</w:t>
             </w:r>
+            <w:r>
+              <w:rPr>
+                <w:rFonts w:ascii="Times New Roman" w:hAnsi="Times New Roman" w:cs="Times New Roman"/>
+                <w:sz w:val="16"/>
+                <w:szCs w:val="16"/>
+              </w:rPr>
+              <w:t xml:space="preserve"> ${tgl_mulai_usaha}</w:t>
+            </w:r>
           </w:p>
         </w:tc>
         <w:tc>
@@ -2495,6 +2924,14 @@
                 <w:szCs w:val="16"/>
               </w:rPr>
               <w:t>:</w:t>
+            </w:r>
+            <w:r>
+              <w:rPr>
+                <w:rFonts w:ascii="Times New Roman" w:hAnsi="Times New Roman" w:cs="Times New Roman"/>
+                <w:sz w:val="16"/>
+                <w:szCs w:val="16"/>
+              </w:rPr>
+              <w:t xml:space="preserve"> ${jadi_nasabah_sejak}</w:t>
             </w:r>
           </w:p>
         </w:tc>
@@ -2543,6 +2980,14 @@
                 <w:szCs w:val="16"/>
               </w:rPr>
               <w:t>:</w:t>
+            </w:r>
+            <w:r>
+              <w:rPr>
+                <w:rFonts w:ascii="Times New Roman" w:hAnsi="Times New Roman" w:cs="Times New Roman"/>
+                <w:sz w:val="16"/>
+                <w:szCs w:val="16"/>
+              </w:rPr>
+              <w:t xml:space="preserve"> ${jumlah_kary}</w:t>
             </w:r>
           </w:p>
         </w:tc>
@@ -2614,21 +3059,21 @@
         <w:tblLook w:val="04A0" w:firstRow="1" w:lastRow="0" w:firstColumn="1" w:lastColumn="0" w:noHBand="0" w:noVBand="1"/>
       </w:tblPr>
       <w:tblGrid>
-        <w:gridCol w:w="452"/>
-        <w:gridCol w:w="1244"/>
-        <w:gridCol w:w="851"/>
-        <w:gridCol w:w="709"/>
-        <w:gridCol w:w="992"/>
-        <w:gridCol w:w="992"/>
-        <w:gridCol w:w="1418"/>
-        <w:gridCol w:w="496"/>
-        <w:gridCol w:w="931"/>
-        <w:gridCol w:w="931"/>
+        <w:gridCol w:w="790"/>
+        <w:gridCol w:w="950"/>
+        <w:gridCol w:w="920"/>
+        <w:gridCol w:w="912"/>
+        <w:gridCol w:w="1059"/>
+        <w:gridCol w:w="1089"/>
+        <w:gridCol w:w="797"/>
+        <w:gridCol w:w="827"/>
+        <w:gridCol w:w="836"/>
+        <w:gridCol w:w="836"/>
       </w:tblGrid>
       <w:tr>
         <w:tc>
           <w:tcPr>
-            <w:tcW w:w="452" w:type="dxa"/>
+            <w:tcW w:w="815" w:type="dxa"/>
             <w:vAlign w:val="center"/>
           </w:tcPr>
           <w:p>
@@ -2647,13 +3092,13 @@
                 <w:sz w:val="16"/>
                 <w:szCs w:val="16"/>
               </w:rPr>
-              <w:t>No.</w:t>
-            </w:r>
-          </w:p>
-        </w:tc>
-        <w:tc>
-          <w:tcPr>
-            <w:tcW w:w="1244" w:type="dxa"/>
+              <w:t>No</w:t>
+            </w:r>
+          </w:p>
+        </w:tc>
+        <w:tc>
+          <w:tcPr>
+            <w:tcW w:w="982" w:type="dxa"/>
             <w:vAlign w:val="center"/>
           </w:tcPr>
           <w:p>
@@ -2678,7 +3123,7 @@
         </w:tc>
         <w:tc>
           <w:tcPr>
-            <w:tcW w:w="851" w:type="dxa"/>
+            <w:tcW w:w="951" w:type="dxa"/>
             <w:vAlign w:val="center"/>
           </w:tcPr>
           <w:p>
@@ -2703,7 +3148,7 @@
         </w:tc>
         <w:tc>
           <w:tcPr>
-            <w:tcW w:w="709" w:type="dxa"/>
+            <w:tcW w:w="942" w:type="dxa"/>
             <w:vAlign w:val="center"/>
           </w:tcPr>
           <w:p>
@@ -2728,7 +3173,7 @@
         </w:tc>
         <w:tc>
           <w:tcPr>
-            <w:tcW w:w="992" w:type="dxa"/>
+            <w:tcW w:w="942" w:type="dxa"/>
             <w:vAlign w:val="center"/>
           </w:tcPr>
           <w:p>
@@ -2753,7 +3198,7 @@
         </w:tc>
         <w:tc>
           <w:tcPr>
-            <w:tcW w:w="992" w:type="dxa"/>
+            <w:tcW w:w="982" w:type="dxa"/>
             <w:vAlign w:val="center"/>
           </w:tcPr>
           <w:p>
@@ -2778,7 +3223,7 @@
         </w:tc>
         <w:tc>
           <w:tcPr>
-            <w:tcW w:w="1418" w:type="dxa"/>
+            <w:tcW w:w="822" w:type="dxa"/>
             <w:vAlign w:val="center"/>
           </w:tcPr>
           <w:p>
@@ -2803,7 +3248,7 @@
         </w:tc>
         <w:tc>
           <w:tcPr>
-            <w:tcW w:w="496" w:type="dxa"/>
+            <w:tcW w:w="854" w:type="dxa"/>
             <w:vAlign w:val="center"/>
           </w:tcPr>
           <w:p>
@@ -2828,7 +3273,7 @@
         </w:tc>
         <w:tc>
           <w:tcPr>
-            <w:tcW w:w="931" w:type="dxa"/>
+            <w:tcW w:w="863" w:type="dxa"/>
             <w:vAlign w:val="center"/>
           </w:tcPr>
           <w:p>
@@ -2853,7 +3298,7 @@
         </w:tc>
         <w:tc>
           <w:tcPr>
-            <w:tcW w:w="931" w:type="dxa"/>
+            <w:tcW w:w="863" w:type="dxa"/>
             <w:vAlign w:val="center"/>
           </w:tcPr>
           <w:p>
@@ -2880,357 +3325,255 @@
       <w:tr>
         <w:tc>
           <w:tcPr>
-            <w:tcW w:w="452" w:type="dxa"/>
-          </w:tcPr>
-          <w:p>
-            <w:pPr>
-              <w:spacing w:line="276" w:lineRule="auto"/>
-              <w:rPr>
-                <w:rFonts w:ascii="Times New Roman" w:hAnsi="Times New Roman" w:cs="Times New Roman"/>
-                <w:sz w:val="16"/>
-                <w:szCs w:val="16"/>
-              </w:rPr>
-            </w:pPr>
-            <w:r>
-              <w:rPr>
-                <w:rFonts w:ascii="Times New Roman" w:hAnsi="Times New Roman" w:cs="Times New Roman"/>
-                <w:sz w:val="16"/>
-                <w:szCs w:val="16"/>
-              </w:rPr>
-              <w:t>1.</w:t>
-            </w:r>
-          </w:p>
-        </w:tc>
-        <w:tc>
-          <w:tcPr>
-            <w:tcW w:w="1244" w:type="dxa"/>
-          </w:tcPr>
-          <w:p>
-            <w:pPr>
-              <w:spacing w:line="276" w:lineRule="auto"/>
-              <w:rPr>
-                <w:rFonts w:ascii="Times New Roman" w:hAnsi="Times New Roman" w:cs="Times New Roman"/>
-                <w:sz w:val="16"/>
-                <w:szCs w:val="16"/>
-              </w:rPr>
-            </w:pPr>
-          </w:p>
-        </w:tc>
-        <w:tc>
-          <w:tcPr>
-            <w:tcW w:w="851" w:type="dxa"/>
-          </w:tcPr>
-          <w:p>
-            <w:pPr>
-              <w:spacing w:line="276" w:lineRule="auto"/>
-              <w:rPr>
-                <w:rFonts w:ascii="Times New Roman" w:hAnsi="Times New Roman" w:cs="Times New Roman"/>
-                <w:sz w:val="16"/>
-                <w:szCs w:val="16"/>
-              </w:rPr>
-            </w:pPr>
-          </w:p>
-        </w:tc>
-        <w:tc>
-          <w:tcPr>
-            <w:tcW w:w="709" w:type="dxa"/>
-          </w:tcPr>
-          <w:p>
-            <w:pPr>
-              <w:spacing w:line="276" w:lineRule="auto"/>
-              <w:rPr>
-                <w:rFonts w:ascii="Times New Roman" w:hAnsi="Times New Roman" w:cs="Times New Roman"/>
-                <w:sz w:val="16"/>
-                <w:szCs w:val="16"/>
-              </w:rPr>
-            </w:pPr>
-          </w:p>
-        </w:tc>
-        <w:tc>
-          <w:tcPr>
-            <w:tcW w:w="992" w:type="dxa"/>
-          </w:tcPr>
-          <w:p>
-            <w:pPr>
-              <w:spacing w:line="276" w:lineRule="auto"/>
-              <w:rPr>
-                <w:rFonts w:ascii="Times New Roman" w:hAnsi="Times New Roman" w:cs="Times New Roman"/>
-                <w:sz w:val="16"/>
-                <w:szCs w:val="16"/>
-              </w:rPr>
-            </w:pPr>
-          </w:p>
-        </w:tc>
-        <w:tc>
-          <w:tcPr>
-            <w:tcW w:w="992" w:type="dxa"/>
-          </w:tcPr>
-          <w:p>
-            <w:pPr>
-              <w:spacing w:line="276" w:lineRule="auto"/>
-              <w:rPr>
-                <w:rFonts w:ascii="Times New Roman" w:hAnsi="Times New Roman" w:cs="Times New Roman"/>
-                <w:sz w:val="16"/>
-                <w:szCs w:val="16"/>
-              </w:rPr>
-            </w:pPr>
-          </w:p>
-        </w:tc>
-        <w:tc>
-          <w:tcPr>
-            <w:tcW w:w="1418" w:type="dxa"/>
-          </w:tcPr>
-          <w:p>
-            <w:pPr>
-              <w:spacing w:line="276" w:lineRule="auto"/>
-              <w:rPr>
-                <w:rFonts w:ascii="Times New Roman" w:hAnsi="Times New Roman" w:cs="Times New Roman"/>
-                <w:sz w:val="16"/>
-                <w:szCs w:val="16"/>
-              </w:rPr>
-            </w:pPr>
-          </w:p>
-        </w:tc>
-        <w:tc>
-          <w:tcPr>
-            <w:tcW w:w="496" w:type="dxa"/>
-          </w:tcPr>
-          <w:p>
-            <w:pPr>
-              <w:spacing w:line="276" w:lineRule="auto"/>
-              <w:rPr>
-                <w:rFonts w:ascii="Times New Roman" w:hAnsi="Times New Roman" w:cs="Times New Roman"/>
-                <w:sz w:val="16"/>
-                <w:szCs w:val="16"/>
-              </w:rPr>
-            </w:pPr>
-          </w:p>
-        </w:tc>
-        <w:tc>
-          <w:tcPr>
-            <w:tcW w:w="931" w:type="dxa"/>
-          </w:tcPr>
-          <w:p>
-            <w:pPr>
-              <w:spacing w:line="276" w:lineRule="auto"/>
-              <w:rPr>
-                <w:rFonts w:ascii="Times New Roman" w:hAnsi="Times New Roman" w:cs="Times New Roman"/>
-                <w:sz w:val="16"/>
-                <w:szCs w:val="16"/>
-              </w:rPr>
-            </w:pPr>
-          </w:p>
-        </w:tc>
-        <w:tc>
-          <w:tcPr>
-            <w:tcW w:w="931" w:type="dxa"/>
-          </w:tcPr>
-          <w:p>
-            <w:pPr>
-              <w:spacing w:line="276" w:lineRule="auto"/>
-              <w:rPr>
-                <w:rFonts w:ascii="Times New Roman" w:hAnsi="Times New Roman" w:cs="Times New Roman"/>
-                <w:sz w:val="16"/>
-                <w:szCs w:val="16"/>
-              </w:rPr>
-            </w:pPr>
+            <w:tcW w:w="815" w:type="dxa"/>
+          </w:tcPr>
+          <w:p>
+            <w:pPr>
+              <w:spacing w:line="276" w:lineRule="auto"/>
+              <w:rPr>
+                <w:rFonts w:ascii="Times New Roman" w:hAnsi="Times New Roman" w:cs="Times New Roman"/>
+                <w:sz w:val="16"/>
+                <w:szCs w:val="16"/>
+              </w:rPr>
+            </w:pPr>
+            <w:r>
+              <w:rPr>
+                <w:rFonts w:ascii="Times New Roman" w:hAnsi="Times New Roman" w:cs="Times New Roman"/>
+                <w:sz w:val="16"/>
+                <w:szCs w:val="16"/>
+              </w:rPr>
+              <w:t>${</w:t>
+            </w:r>
+            <w:r>
+              <w:rPr>
+                <w:rFonts w:ascii="Times New Roman" w:hAnsi="Times New Roman" w:cs="Times New Roman"/>
+                <w:sz w:val="16"/>
+                <w:szCs w:val="16"/>
+              </w:rPr>
+              <w:t>no_fas</w:t>
+            </w:r>
+            <w:r>
+              <w:rPr>
+                <w:rFonts w:ascii="Times New Roman" w:hAnsi="Times New Roman" w:cs="Times New Roman"/>
+                <w:sz w:val="16"/>
+                <w:szCs w:val="16"/>
+              </w:rPr>
+              <w:t>}</w:t>
+            </w:r>
+          </w:p>
+        </w:tc>
+        <w:tc>
+          <w:tcPr>
+            <w:tcW w:w="982" w:type="dxa"/>
+          </w:tcPr>
+          <w:p>
+            <w:pPr>
+              <w:spacing w:line="276" w:lineRule="auto"/>
+              <w:rPr>
+                <w:rFonts w:ascii="Times New Roman" w:hAnsi="Times New Roman" w:cs="Times New Roman"/>
+                <w:sz w:val="16"/>
+                <w:szCs w:val="16"/>
+              </w:rPr>
+            </w:pPr>
+            <w:r>
+              <w:rPr>
+                <w:rFonts w:ascii="Times New Roman" w:hAnsi="Times New Roman" w:cs="Times New Roman"/>
+                <w:sz w:val="16"/>
+                <w:szCs w:val="16"/>
+              </w:rPr>
+              <w:t>${nama_fas}</w:t>
+            </w:r>
+          </w:p>
+        </w:tc>
+        <w:tc>
+          <w:tcPr>
+            <w:tcW w:w="951" w:type="dxa"/>
+          </w:tcPr>
+          <w:p>
+            <w:pPr>
+              <w:spacing w:line="276" w:lineRule="auto"/>
+              <w:rPr>
+                <w:rFonts w:ascii="Times New Roman" w:hAnsi="Times New Roman" w:cs="Times New Roman"/>
+                <w:sz w:val="16"/>
+                <w:szCs w:val="16"/>
+              </w:rPr>
+            </w:pPr>
+            <w:r>
+              <w:rPr>
+                <w:rFonts w:ascii="Times New Roman" w:hAnsi="Times New Roman" w:cs="Times New Roman"/>
+                <w:sz w:val="16"/>
+                <w:szCs w:val="16"/>
+              </w:rPr>
+              <w:t>${bank_fas}</w:t>
+            </w:r>
+          </w:p>
+        </w:tc>
+        <w:tc>
+          <w:tcPr>
+            <w:tcW w:w="942" w:type="dxa"/>
+          </w:tcPr>
+          <w:p>
+            <w:pPr>
+              <w:spacing w:line="276" w:lineRule="auto"/>
+              <w:rPr>
+                <w:rFonts w:ascii="Times New Roman" w:hAnsi="Times New Roman" w:cs="Times New Roman"/>
+                <w:sz w:val="16"/>
+                <w:szCs w:val="16"/>
+              </w:rPr>
+            </w:pPr>
+            <w:r>
+              <w:rPr>
+                <w:rFonts w:ascii="Times New Roman" w:hAnsi="Times New Roman" w:cs="Times New Roman"/>
+                <w:sz w:val="16"/>
+                <w:szCs w:val="16"/>
+              </w:rPr>
+              <w:t>${jenis_fas}</w:t>
+            </w:r>
+          </w:p>
+        </w:tc>
+        <w:tc>
+          <w:tcPr>
+            <w:tcW w:w="942" w:type="dxa"/>
+          </w:tcPr>
+          <w:p>
+            <w:pPr>
+              <w:spacing w:line="276" w:lineRule="auto"/>
+              <w:rPr>
+                <w:rFonts w:ascii="Times New Roman" w:hAnsi="Times New Roman" w:cs="Times New Roman"/>
+                <w:sz w:val="16"/>
+                <w:szCs w:val="16"/>
+              </w:rPr>
+            </w:pPr>
+            <w:r>
+              <w:rPr>
+                <w:rFonts w:ascii="Times New Roman" w:hAnsi="Times New Roman" w:cs="Times New Roman"/>
+                <w:sz w:val="16"/>
+                <w:szCs w:val="16"/>
+              </w:rPr>
+              <w:t>${limit_fas}</w:t>
+            </w:r>
+          </w:p>
+        </w:tc>
+        <w:tc>
+          <w:tcPr>
+            <w:tcW w:w="982" w:type="dxa"/>
+          </w:tcPr>
+          <w:p>
+            <w:pPr>
+              <w:spacing w:line="276" w:lineRule="auto"/>
+              <w:rPr>
+                <w:rFonts w:ascii="Times New Roman" w:hAnsi="Times New Roman" w:cs="Times New Roman"/>
+                <w:sz w:val="16"/>
+                <w:szCs w:val="16"/>
+              </w:rPr>
+            </w:pPr>
+            <w:r>
+              <w:rPr>
+                <w:rFonts w:ascii="Times New Roman" w:hAnsi="Times New Roman" w:cs="Times New Roman"/>
+                <w:sz w:val="16"/>
+                <w:szCs w:val="16"/>
+              </w:rPr>
+              <w:t>${debet_fas}</w:t>
+            </w:r>
+          </w:p>
+        </w:tc>
+        <w:tc>
+          <w:tcPr>
+            <w:tcW w:w="822" w:type="dxa"/>
+          </w:tcPr>
+          <w:p>
+            <w:pPr>
+              <w:spacing w:line="276" w:lineRule="auto"/>
+              <w:rPr>
+                <w:rFonts w:ascii="Times New Roman" w:hAnsi="Times New Roman" w:cs="Times New Roman"/>
+                <w:sz w:val="16"/>
+                <w:szCs w:val="16"/>
+              </w:rPr>
+            </w:pPr>
+            <w:r>
+              <w:rPr>
+                <w:rFonts w:ascii="Times New Roman" w:hAnsi="Times New Roman" w:cs="Times New Roman"/>
+                <w:sz w:val="16"/>
+                <w:szCs w:val="16"/>
+              </w:rPr>
+              <w:t>${tgl_fas}</w:t>
+            </w:r>
+          </w:p>
+        </w:tc>
+        <w:tc>
+          <w:tcPr>
+            <w:tcW w:w="854" w:type="dxa"/>
+          </w:tcPr>
+          <w:p>
+            <w:pPr>
+              <w:spacing w:line="276" w:lineRule="auto"/>
+              <w:rPr>
+                <w:rFonts w:ascii="Times New Roman" w:hAnsi="Times New Roman" w:cs="Times New Roman"/>
+                <w:sz w:val="16"/>
+                <w:szCs w:val="16"/>
+              </w:rPr>
+            </w:pPr>
+            <w:r>
+              <w:rPr>
+                <w:rFonts w:ascii="Times New Roman" w:hAnsi="Times New Roman" w:cs="Times New Roman"/>
+                <w:sz w:val="16"/>
+                <w:szCs w:val="16"/>
+              </w:rPr>
+              <w:t>${kol_fas}</w:t>
+            </w:r>
+          </w:p>
+        </w:tc>
+        <w:tc>
+          <w:tcPr>
+            <w:tcW w:w="863" w:type="dxa"/>
+          </w:tcPr>
+          <w:p>
+            <w:pPr>
+              <w:spacing w:line="276" w:lineRule="auto"/>
+              <w:rPr>
+                <w:rFonts w:ascii="Times New Roman" w:hAnsi="Times New Roman" w:cs="Times New Roman"/>
+                <w:sz w:val="16"/>
+                <w:szCs w:val="16"/>
+              </w:rPr>
+            </w:pPr>
+            <w:r>
+              <w:rPr>
+                <w:rFonts w:ascii="Times New Roman" w:hAnsi="Times New Roman" w:cs="Times New Roman"/>
+                <w:sz w:val="16"/>
+                <w:szCs w:val="16"/>
+              </w:rPr>
+              <w:t>${tgk_fas}</w:t>
+            </w:r>
+          </w:p>
+        </w:tc>
+        <w:tc>
+          <w:tcPr>
+            <w:tcW w:w="863" w:type="dxa"/>
+          </w:tcPr>
+          <w:p>
+            <w:pPr>
+              <w:spacing w:line="276" w:lineRule="auto"/>
+              <w:rPr>
+                <w:rFonts w:ascii="Times New Roman" w:hAnsi="Times New Roman" w:cs="Times New Roman"/>
+                <w:sz w:val="16"/>
+                <w:szCs w:val="16"/>
+              </w:rPr>
+            </w:pPr>
+            <w:r>
+              <w:rPr>
+                <w:rFonts w:ascii="Times New Roman" w:hAnsi="Times New Roman" w:cs="Times New Roman"/>
+                <w:sz w:val="16"/>
+                <w:szCs w:val="16"/>
+              </w:rPr>
+              <w:t>${lgk_fas}</w:t>
+            </w:r>
           </w:p>
         </w:tc>
       </w:tr>
       <w:tr>
         <w:tc>
           <w:tcPr>
-            <w:tcW w:w="452" w:type="dxa"/>
-            <w:tcBorders>
-              <w:bottom w:val="single" w:sz="4" w:space="0" w:color="auto"/>
-            </w:tcBorders>
-          </w:tcPr>
-          <w:p>
-            <w:pPr>
-              <w:spacing w:line="276" w:lineRule="auto"/>
-              <w:rPr>
-                <w:rFonts w:ascii="Times New Roman" w:hAnsi="Times New Roman" w:cs="Times New Roman"/>
-                <w:sz w:val="16"/>
-                <w:szCs w:val="16"/>
-              </w:rPr>
-            </w:pPr>
-            <w:r>
-              <w:rPr>
-                <w:rFonts w:ascii="Times New Roman" w:hAnsi="Times New Roman" w:cs="Times New Roman"/>
-                <w:sz w:val="16"/>
-                <w:szCs w:val="16"/>
-              </w:rPr>
-              <w:t>2.</w:t>
-            </w:r>
-          </w:p>
-        </w:tc>
-        <w:tc>
-          <w:tcPr>
-            <w:tcW w:w="1244" w:type="dxa"/>
-            <w:tcBorders>
-              <w:bottom w:val="single" w:sz="4" w:space="0" w:color="auto"/>
-            </w:tcBorders>
-          </w:tcPr>
-          <w:p>
-            <w:pPr>
-              <w:spacing w:line="276" w:lineRule="auto"/>
-              <w:rPr>
-                <w:rFonts w:ascii="Times New Roman" w:hAnsi="Times New Roman" w:cs="Times New Roman"/>
-                <w:sz w:val="16"/>
-                <w:szCs w:val="16"/>
-              </w:rPr>
-            </w:pPr>
-          </w:p>
-        </w:tc>
-        <w:tc>
-          <w:tcPr>
-            <w:tcW w:w="851" w:type="dxa"/>
-            <w:tcBorders>
-              <w:bottom w:val="single" w:sz="4" w:space="0" w:color="auto"/>
-            </w:tcBorders>
-          </w:tcPr>
-          <w:p>
-            <w:pPr>
-              <w:spacing w:line="276" w:lineRule="auto"/>
-              <w:rPr>
-                <w:rFonts w:ascii="Times New Roman" w:hAnsi="Times New Roman" w:cs="Times New Roman"/>
-                <w:sz w:val="16"/>
-                <w:szCs w:val="16"/>
-              </w:rPr>
-            </w:pPr>
-          </w:p>
-        </w:tc>
-        <w:tc>
-          <w:tcPr>
-            <w:tcW w:w="709" w:type="dxa"/>
-            <w:tcBorders>
-              <w:bottom w:val="single" w:sz="4" w:space="0" w:color="auto"/>
-            </w:tcBorders>
-          </w:tcPr>
-          <w:p>
-            <w:pPr>
-              <w:spacing w:line="276" w:lineRule="auto"/>
-              <w:rPr>
-                <w:rFonts w:ascii="Times New Roman" w:hAnsi="Times New Roman" w:cs="Times New Roman"/>
-                <w:sz w:val="16"/>
-                <w:szCs w:val="16"/>
-              </w:rPr>
-            </w:pPr>
-          </w:p>
-        </w:tc>
-        <w:tc>
-          <w:tcPr>
-            <w:tcW w:w="992" w:type="dxa"/>
-            <w:tcBorders>
-              <w:bottom w:val="single" w:sz="4" w:space="0" w:color="auto"/>
-            </w:tcBorders>
-          </w:tcPr>
-          <w:p>
-            <w:pPr>
-              <w:spacing w:line="276" w:lineRule="auto"/>
-              <w:rPr>
-                <w:rFonts w:ascii="Times New Roman" w:hAnsi="Times New Roman" w:cs="Times New Roman"/>
-                <w:sz w:val="16"/>
-                <w:szCs w:val="16"/>
-              </w:rPr>
-            </w:pPr>
-          </w:p>
-        </w:tc>
-        <w:tc>
-          <w:tcPr>
-            <w:tcW w:w="992" w:type="dxa"/>
-            <w:tcBorders>
-              <w:bottom w:val="single" w:sz="4" w:space="0" w:color="auto"/>
-            </w:tcBorders>
-          </w:tcPr>
-          <w:p>
-            <w:pPr>
-              <w:spacing w:line="276" w:lineRule="auto"/>
-              <w:rPr>
-                <w:rFonts w:ascii="Times New Roman" w:hAnsi="Times New Roman" w:cs="Times New Roman"/>
-                <w:sz w:val="16"/>
-                <w:szCs w:val="16"/>
-              </w:rPr>
-            </w:pPr>
-          </w:p>
-        </w:tc>
-        <w:tc>
-          <w:tcPr>
-            <w:tcW w:w="1418" w:type="dxa"/>
-            <w:tcBorders>
-              <w:bottom w:val="single" w:sz="4" w:space="0" w:color="auto"/>
-            </w:tcBorders>
-          </w:tcPr>
-          <w:p>
-            <w:pPr>
-              <w:spacing w:line="276" w:lineRule="auto"/>
-              <w:rPr>
-                <w:rFonts w:ascii="Times New Roman" w:hAnsi="Times New Roman" w:cs="Times New Roman"/>
-                <w:sz w:val="16"/>
-                <w:szCs w:val="16"/>
-              </w:rPr>
-            </w:pPr>
-          </w:p>
-        </w:tc>
-        <w:tc>
-          <w:tcPr>
-            <w:tcW w:w="496" w:type="dxa"/>
-            <w:tcBorders>
-              <w:bottom w:val="single" w:sz="4" w:space="0" w:color="auto"/>
-            </w:tcBorders>
-          </w:tcPr>
-          <w:p>
-            <w:pPr>
-              <w:spacing w:line="276" w:lineRule="auto"/>
-              <w:rPr>
-                <w:rFonts w:ascii="Times New Roman" w:hAnsi="Times New Roman" w:cs="Times New Roman"/>
-                <w:sz w:val="16"/>
-                <w:szCs w:val="16"/>
-              </w:rPr>
-            </w:pPr>
-          </w:p>
-        </w:tc>
-        <w:tc>
-          <w:tcPr>
-            <w:tcW w:w="931" w:type="dxa"/>
-            <w:tcBorders>
-              <w:bottom w:val="single" w:sz="4" w:space="0" w:color="auto"/>
-            </w:tcBorders>
-          </w:tcPr>
-          <w:p>
-            <w:pPr>
-              <w:spacing w:line="276" w:lineRule="auto"/>
-              <w:rPr>
-                <w:rFonts w:ascii="Times New Roman" w:hAnsi="Times New Roman" w:cs="Times New Roman"/>
-                <w:sz w:val="16"/>
-                <w:szCs w:val="16"/>
-              </w:rPr>
-            </w:pPr>
-          </w:p>
-        </w:tc>
-        <w:tc>
-          <w:tcPr>
-            <w:tcW w:w="931" w:type="dxa"/>
-            <w:tcBorders>
-              <w:bottom w:val="single" w:sz="4" w:space="0" w:color="auto"/>
-            </w:tcBorders>
-          </w:tcPr>
-          <w:p>
-            <w:pPr>
-              <w:spacing w:line="276" w:lineRule="auto"/>
-              <w:rPr>
-                <w:rFonts w:ascii="Times New Roman" w:hAnsi="Times New Roman" w:cs="Times New Roman"/>
-                <w:sz w:val="16"/>
-                <w:szCs w:val="16"/>
-              </w:rPr>
-            </w:pPr>
-          </w:p>
-        </w:tc>
-      </w:tr>
-      <w:tr>
-        <w:tc>
-          <w:tcPr>
-            <w:tcW w:w="452" w:type="dxa"/>
+            <w:tcW w:w="815" w:type="dxa"/>
             <w:tcBorders>
               <w:top w:val="single" w:sz="4" w:space="0" w:color="auto"/>
               <w:left w:val="nil"/>
@@ -3251,7 +3594,7 @@
         </w:tc>
         <w:tc>
           <w:tcPr>
-            <w:tcW w:w="1244" w:type="dxa"/>
+            <w:tcW w:w="982" w:type="dxa"/>
             <w:tcBorders>
               <w:top w:val="single" w:sz="4" w:space="0" w:color="auto"/>
               <w:left w:val="nil"/>
@@ -3272,7 +3615,7 @@
         </w:tc>
         <w:tc>
           <w:tcPr>
-            <w:tcW w:w="851" w:type="dxa"/>
+            <w:tcW w:w="951" w:type="dxa"/>
             <w:tcBorders>
               <w:top w:val="single" w:sz="4" w:space="0" w:color="auto"/>
               <w:left w:val="nil"/>
@@ -3293,7 +3636,7 @@
         </w:tc>
         <w:tc>
           <w:tcPr>
-            <w:tcW w:w="709" w:type="dxa"/>
+            <w:tcW w:w="942" w:type="dxa"/>
             <w:tcBorders>
               <w:top w:val="single" w:sz="4" w:space="0" w:color="auto"/>
               <w:left w:val="nil"/>
@@ -3338,7 +3681,7 @@
         </w:tc>
         <w:tc>
           <w:tcPr>
-            <w:tcW w:w="992" w:type="dxa"/>
+            <w:tcW w:w="942" w:type="dxa"/>
             <w:tcBorders>
               <w:left w:val="single" w:sz="4" w:space="0" w:color="auto"/>
             </w:tcBorders>
@@ -3352,11 +3695,19 @@
                 <w:szCs w:val="16"/>
               </w:rPr>
             </w:pPr>
-          </w:p>
-        </w:tc>
-        <w:tc>
-          <w:tcPr>
-            <w:tcW w:w="992" w:type="dxa"/>
+            <w:r>
+              <w:rPr>
+                <w:rFonts w:ascii="Times New Roman" w:hAnsi="Times New Roman" w:cs="Times New Roman"/>
+                <w:sz w:val="16"/>
+                <w:szCs w:val="16"/>
+              </w:rPr>
+              <w:t>${sum_lk_fas}</w:t>
+            </w:r>
+          </w:p>
+        </w:tc>
+        <w:tc>
+          <w:tcPr>
+            <w:tcW w:w="982" w:type="dxa"/>
             <w:tcBorders>
               <w:right w:val="single" w:sz="4" w:space="0" w:color="auto"/>
             </w:tcBorders>
@@ -3370,11 +3721,19 @@
                 <w:szCs w:val="16"/>
               </w:rPr>
             </w:pPr>
-          </w:p>
-        </w:tc>
-        <w:tc>
-          <w:tcPr>
-            <w:tcW w:w="1418" w:type="dxa"/>
+            <w:r>
+              <w:rPr>
+                <w:rFonts w:ascii="Times New Roman" w:hAnsi="Times New Roman" w:cs="Times New Roman"/>
+                <w:sz w:val="16"/>
+                <w:szCs w:val="16"/>
+              </w:rPr>
+              <w:t>${sum_bd_fas}</w:t>
+            </w:r>
+          </w:p>
+        </w:tc>
+        <w:tc>
+          <w:tcPr>
+            <w:tcW w:w="822" w:type="dxa"/>
             <w:tcBorders>
               <w:top w:val="single" w:sz="4" w:space="0" w:color="auto"/>
               <w:left w:val="single" w:sz="4" w:space="0" w:color="auto"/>
@@ -3395,7 +3754,7 @@
         </w:tc>
         <w:tc>
           <w:tcPr>
-            <w:tcW w:w="496" w:type="dxa"/>
+            <w:tcW w:w="854" w:type="dxa"/>
             <w:tcBorders>
               <w:top w:val="single" w:sz="4" w:space="0" w:color="auto"/>
               <w:left w:val="nil"/>
@@ -3416,7 +3775,7 @@
         </w:tc>
         <w:tc>
           <w:tcPr>
-            <w:tcW w:w="931" w:type="dxa"/>
+            <w:tcW w:w="863" w:type="dxa"/>
             <w:tcBorders>
               <w:top w:val="single" w:sz="4" w:space="0" w:color="auto"/>
               <w:left w:val="nil"/>
@@ -3437,7 +3796,7 @@
         </w:tc>
         <w:tc>
           <w:tcPr>
-            <w:tcW w:w="931" w:type="dxa"/>
+            <w:tcW w:w="863" w:type="dxa"/>
             <w:tcBorders>
               <w:top w:val="single" w:sz="4" w:space="0" w:color="auto"/>
               <w:left w:val="nil"/>
@@ -3458,16 +3817,6 @@
         </w:tc>
       </w:tr>
     </w:tbl>
-    <w:p>
-      <w:pPr>
-        <w:spacing w:line="276" w:lineRule="auto"/>
-        <w:rPr>
-          <w:rFonts w:ascii="Times New Roman" w:hAnsi="Times New Roman" w:cs="Times New Roman"/>
-          <w:sz w:val="16"/>
-          <w:szCs w:val="16"/>
-        </w:rPr>
-      </w:pPr>
-    </w:p>
     <w:p>
       <w:pPr>
         <w:rPr>
@@ -3476,6 +3825,8 @@
           <w:szCs w:val="16"/>
         </w:rPr>
       </w:pPr>
+      <w:bookmarkStart w:id="1" w:name="_GoBack"/>
+      <w:bookmarkEnd w:id="1"/>
       <w:r>
         <w:rPr>
           <w:rFonts w:ascii="Times New Roman" w:hAnsi="Times New Roman" w:cs="Times New Roman"/>
@@ -21211,7 +21562,7 @@
       </w:pPr>
     </w:p>
     <w:sectPr>
-      <w:headerReference w:type="default" r:id="rId7"/>
+      <w:headerReference w:type="default" r:id="rId8"/>
       <w:type w:val="continuous"/>
       <w:pgSz w:w="11906" w:h="16838"/>
       <w:pgMar w:top="1440" w:right="1440" w:bottom="1440" w:left="1440" w:header="708" w:footer="708" w:gutter="0"/>
@@ -23036,4 +23387,16 @@
     </a:ext>
   </a:extLst>
 </a:theme>
+</file>
+
+<file path=customXml/item1.xml><?xml version="1.0" encoding="utf-8"?>
+<b:Sources xmlns:b="http://schemas.openxmlformats.org/officeDocument/2006/bibliography" xmlns="http://schemas.openxmlformats.org/officeDocument/2006/bibliography" SelectedStyle="\APASixthEditionOfficeOnline.xsl" StyleName="APA" Version="6"/>
+</file>
+
+<file path=customXml/itemProps1.xml><?xml version="1.0" encoding="utf-8"?>
+<ds:datastoreItem xmlns:ds="http://schemas.openxmlformats.org/officeDocument/2006/customXml" ds:itemID="{D2F63FBE-CCE2-4EBA-837C-C0BA5AC8618F}">
+  <ds:schemaRefs>
+    <ds:schemaRef ds:uri="http://schemas.openxmlformats.org/officeDocument/2006/bibliography"/>
+  </ds:schemaRefs>
+</ds:datastoreItem>
 </file>
</xml_diff>